<commit_message>
[HUY] Add popup when selecting
</commit_message>
<xml_diff>
--- a/Task1_6_2_2025.docx
+++ b/Task1_6_2_2025.docx
@@ -4,17 +4,76 @@
   <w:body>
     <w:p>
       <w:pPr>
-        <w:rPr>
-          <w:sz w:val="28"/>
-          <w:szCs w:val="24"/>
-        </w:rPr>
-      </w:pPr>
-      <w:r>
-        <w:rPr>
-          <w:sz w:val="28"/>
-          <w:szCs w:val="24"/>
-        </w:rPr>
-        <w:t>Task – INRIA intern (Monday)</w:t>
+        <w:jc w:val="center"/>
+        <w:rPr>
+          <w:b/>
+          <w:bCs/>
+          <w:sz w:val="32"/>
+          <w:szCs w:val="28"/>
+        </w:rPr>
+      </w:pPr>
+      <w:r>
+        <w:rPr>
+          <w:b/>
+          <w:bCs/>
+          <w:sz w:val="32"/>
+          <w:szCs w:val="28"/>
+        </w:rPr>
+        <w:t xml:space="preserve">Task </w:t>
+      </w:r>
+      <w:r>
+        <w:rPr>
+          <w:b/>
+          <w:bCs/>
+          <w:sz w:val="32"/>
+          <w:szCs w:val="28"/>
+        </w:rPr>
+        <w:t xml:space="preserve">01 </w:t>
+      </w:r>
+      <w:r>
+        <w:rPr>
+          <w:b/>
+          <w:bCs/>
+          <w:sz w:val="32"/>
+          <w:szCs w:val="28"/>
+        </w:rPr>
+        <w:t xml:space="preserve">– INRIA </w:t>
+      </w:r>
+      <w:r>
+        <w:rPr>
+          <w:b/>
+          <w:bCs/>
+          <w:sz w:val="32"/>
+          <w:szCs w:val="28"/>
+        </w:rPr>
+        <w:t>I</w:t>
+      </w:r>
+      <w:r>
+        <w:rPr>
+          <w:b/>
+          <w:bCs/>
+          <w:sz w:val="32"/>
+          <w:szCs w:val="28"/>
+        </w:rPr>
+        <w:t>ntern (Monday</w:t>
+      </w:r>
+      <w:r>
+        <w:rPr>
+          <w:b/>
+          <w:bCs/>
+          <w:sz w:val="32"/>
+          <w:szCs w:val="28"/>
+        </w:rPr>
+        <w:t xml:space="preserve"> – 10/2/2025</w:t>
+      </w:r>
+      <w:r>
+        <w:rPr>
+          <w:b/>
+          <w:bCs/>
+          <w:sz w:val="32"/>
+          <w:szCs w:val="28"/>
+        </w:rPr>
+        <w:t>)</w:t>
       </w:r>
     </w:p>
     <w:p>
@@ -25,14 +84,14 @@
           <w:numId w:val="1"/>
         </w:numPr>
         <w:rPr>
-          <w:sz w:val="28"/>
-          <w:szCs w:val="24"/>
-        </w:rPr>
-      </w:pPr>
-      <w:r>
-        <w:rPr>
-          <w:sz w:val="28"/>
-          <w:szCs w:val="24"/>
+          <w:sz w:val="32"/>
+          <w:szCs w:val="28"/>
+        </w:rPr>
+      </w:pPr>
+      <w:r>
+        <w:rPr>
+          <w:sz w:val="32"/>
+          <w:szCs w:val="28"/>
         </w:rPr>
         <w:t>Finish the web semantic class.</w:t>
       </w:r>
@@ -45,14 +104,14 @@
           <w:numId w:val="1"/>
         </w:numPr>
         <w:rPr>
-          <w:sz w:val="28"/>
-          <w:szCs w:val="24"/>
-        </w:rPr>
-      </w:pPr>
-      <w:r>
-        <w:rPr>
-          <w:sz w:val="28"/>
-          <w:szCs w:val="24"/>
+          <w:sz w:val="32"/>
+          <w:szCs w:val="28"/>
+        </w:rPr>
+      </w:pPr>
+      <w:r>
+        <w:rPr>
+          <w:sz w:val="32"/>
+          <w:szCs w:val="28"/>
         </w:rPr>
         <w:t>Study some tutorial web components: provide some example.</w:t>
       </w:r>
@@ -71,15 +130,29 @@
       </w:pPr>
       <w:r>
         <w:rPr>
-          <w:sz w:val="28"/>
-          <w:szCs w:val="24"/>
+          <w:sz w:val="32"/>
+          <w:szCs w:val="28"/>
         </w:rPr>
         <w:t>Check how to export components at npm package.</w:t>
       </w:r>
     </w:p>
     <w:p>
-      <w:r>
-        <w:t>--</w:t>
+      <w:pPr>
+        <w:spacing w:before="100" w:beforeAutospacing="1" w:after="100" w:afterAutospacing="1" w:line="240" w:lineRule="auto"/>
+        <w:outlineLvl w:val="1"/>
+        <w:rPr>
+          <w:rFonts w:eastAsia="Times New Roman" w:cs="Times New Roman"/>
+          <w:szCs w:val="24"/>
+        </w:rPr>
+      </w:pPr>
+      <w:r>
+        <w:rPr>
+          <w:rFonts w:eastAsia="Times New Roman" w:cs="Times New Roman"/>
+          <w:szCs w:val="24"/>
+        </w:rPr>
+        <w:pict w14:anchorId="7324B04A">
+          <v:rect id="_x0000_i1026" style="width:0;height:1.5pt" o:hralign="center" o:hrstd="t" o:hr="t" fillcolor="#a0a0a0" stroked="f"/>
+        </w:pict>
       </w:r>
     </w:p>
     <w:p>
@@ -151,8 +224,8 @@
           <w:noProof/>
         </w:rPr>
         <w:drawing>
-          <wp:inline distT="0" distB="0" distL="0" distR="0" wp14:anchorId="1F6A4E06" wp14:editId="0EDA76EB">
-            <wp:extent cx="5760720" cy="3240405"/>
+          <wp:inline distT="0" distB="0" distL="0" distR="0" wp14:anchorId="1F6A4E06" wp14:editId="2925607D">
+            <wp:extent cx="5760720" cy="3065145"/>
             <wp:effectExtent l="0" t="0" r="0" b="0"/>
             <wp:docPr id="1" name="Picture 1"/>
             <wp:cNvGraphicFramePr>
@@ -165,20 +238,27 @@
                     <pic:cNvPr id="1" name=""/>
                     <pic:cNvPicPr/>
                   </pic:nvPicPr>
-                  <pic:blipFill>
+                  <pic:blipFill rotWithShape="1">
                     <a:blip r:embed="rId5"/>
-                    <a:stretch>
-                      <a:fillRect/>
-                    </a:stretch>
+                    <a:srcRect t="5409"/>
+                    <a:stretch/>
                   </pic:blipFill>
-                  <pic:spPr>
+                  <pic:spPr bwMode="auto">
                     <a:xfrm>
                       <a:off x="0" y="0"/>
-                      <a:ext cx="5760720" cy="3240405"/>
+                      <a:ext cx="5760720" cy="3065145"/>
                     </a:xfrm>
                     <a:prstGeom prst="rect">
                       <a:avLst/>
                     </a:prstGeom>
+                    <a:ln>
+                      <a:noFill/>
+                    </a:ln>
+                    <a:extLst>
+                      <a:ext uri="{53640926-AAD7-44D8-BBD7-CCE9431645EC}">
+                        <a14:shadowObscured xmlns:a14="http://schemas.microsoft.com/office/drawing/2010/main"/>
+                      </a:ext>
+                    </a:extLst>
                   </pic:spPr>
                 </pic:pic>
               </a:graphicData>
@@ -187,7 +267,6 @@
         </w:drawing>
       </w:r>
     </w:p>
-    <w:p/>
     <w:p>
       <w:pPr>
         <w:spacing w:before="100" w:beforeAutospacing="1" w:after="100" w:afterAutospacing="1" w:line="240" w:lineRule="auto"/>
@@ -257,13 +336,14 @@
         <w:shd w:val="clear" w:color="auto" w:fill="F6F8FA"/>
         <w:spacing w:line="480" w:lineRule="atLeast"/>
         <w:rPr>
+          <w:rFonts w:ascii="Consolas" w:hAnsi="Consolas"/>
           <w:color w:val="393A34"/>
         </w:rPr>
       </w:pPr>
       <w:r>
         <w:rPr>
           <w:rStyle w:val="token"/>
-          <w:rFonts w:ascii="inherit" w:hAnsi="inherit"/>
+          <w:rFonts w:ascii="Consolas" w:hAnsi="Consolas"/>
           <w:color w:val="D73A49"/>
           <w:bdr w:val="none" w:sz="0" w:space="0" w:color="auto" w:frame="1"/>
         </w:rPr>
@@ -272,7 +352,7 @@
       <w:r>
         <w:rPr>
           <w:rStyle w:val="token"/>
-          <w:rFonts w:ascii="inherit" w:hAnsi="inherit"/>
+          <w:rFonts w:ascii="Consolas" w:hAnsi="Consolas"/>
           <w:color w:val="393A34"/>
           <w:bdr w:val="none" w:sz="0" w:space="0" w:color="auto" w:frame="1"/>
         </w:rPr>
@@ -280,7 +360,7 @@
       </w:r>
       <w:r>
         <w:rPr>
-          <w:rFonts w:ascii="inherit" w:hAnsi="inherit"/>
+          <w:rFonts w:ascii="Consolas" w:hAnsi="Consolas"/>
           <w:color w:val="393A34"/>
           <w:bdr w:val="none" w:sz="0" w:space="0" w:color="auto" w:frame="1"/>
         </w:rPr>
@@ -465,7 +545,17 @@
         <w:t>And changing in src/index.html</w:t>
       </w:r>
     </w:p>
-    <w:p/>
+    <w:p>
+      <w:pPr>
+        <w:rPr>
+          <w:rFonts w:ascii="Consolas" w:hAnsi="Consolas"/>
+          <w:color w:val="393A34"/>
+          <w:sz w:val="20"/>
+          <w:szCs w:val="20"/>
+          <w:shd w:val="clear" w:color="auto" w:fill="F6F8FA"/>
+        </w:rPr>
+      </w:pPr>
+    </w:p>
     <w:p>
       <w:pPr>
         <w:spacing w:before="100" w:beforeAutospacing="1" w:after="100" w:afterAutospacing="1" w:line="240" w:lineRule="auto"/>
@@ -562,7 +652,6 @@
           <w:sz w:val="20"/>
           <w:szCs w:val="20"/>
         </w:rPr>
-        <w:lastRenderedPageBreak/>
         <w:t>npm login</w:t>
       </w:r>
     </w:p>
@@ -615,6 +704,7 @@
           <w:rFonts w:ascii="Segoe UI Emoji" w:eastAsia="Times New Roman" w:hAnsi="Segoe UI Emoji" w:cs="Segoe UI Emoji"/>
           <w:szCs w:val="24"/>
         </w:rPr>
+        <w:lastRenderedPageBreak/>
         <w:t>If</w:t>
       </w:r>
       <w:r>

</xml_diff>

<commit_message>
[HUY] Add more chart
</commit_message>
<xml_diff>
--- a/Task1_6_2_2025.docx
+++ b/Task1_6_2_2025.docx
@@ -151,7 +151,7 @@
           <w:szCs w:val="24"/>
         </w:rPr>
         <w:pict w14:anchorId="7324B04A">
-          <v:rect id="_x0000_i1026" style="width:0;height:1.5pt" o:hralign="center" o:hrstd="t" o:hr="t" fillcolor="#a0a0a0" stroked="f"/>
+          <v:rect id="_x0000_i1025" style="width:0;height:1.5pt" o:hralign="center" o:hrstd="t" o:hr="t" fillcolor="#a0a0a0" stroked="f"/>
         </w:pict>
       </w:r>
     </w:p>
@@ -779,11 +779,563 @@
           <w:szCs w:val="24"/>
         </w:rPr>
         <w:pict w14:anchorId="62142C16">
-          <v:rect id="_x0000_i1025" style="width:0;height:1.5pt" o:hralign="center" o:hrstd="t" o:hr="t" fillcolor="#a0a0a0" stroked="f"/>
+          <v:rect id="_x0000_i1026" style="width:0;height:1.5pt" o:hralign="center" o:hrstd="t" o:hr="t" fillcolor="#a0a0a0" stroked="f"/>
         </w:pict>
       </w:r>
     </w:p>
-    <w:p/>
+    <w:p>
+      <w:pPr>
+        <w:tabs>
+          <w:tab w:val="center" w:pos="4536"/>
+          <w:tab w:val="left" w:pos="7856"/>
+        </w:tabs>
+        <w:rPr>
+          <w:sz w:val="32"/>
+          <w:szCs w:val="28"/>
+        </w:rPr>
+      </w:pPr>
+      <w:r>
+        <w:rPr>
+          <w:sz w:val="32"/>
+          <w:szCs w:val="28"/>
+        </w:rPr>
+        <w:tab/>
+      </w:r>
+      <w:r>
+        <w:rPr>
+          <w:sz w:val="32"/>
+          <w:szCs w:val="28"/>
+        </w:rPr>
+        <w:t>Task 2(13/2/2025)</w:t>
+      </w:r>
+      <w:r>
+        <w:rPr>
+          <w:sz w:val="32"/>
+          <w:szCs w:val="28"/>
+        </w:rPr>
+        <w:t xml:space="preserve"> – Next meeting (Tuesday at 10 a.m)</w:t>
+      </w:r>
+    </w:p>
+    <w:p>
+      <w:pPr>
+        <w:pStyle w:val="ListParagraph"/>
+        <w:numPr>
+          <w:ilvl w:val="0"/>
+          <w:numId w:val="3"/>
+        </w:numPr>
+        <w:rPr>
+          <w:sz w:val="26"/>
+          <w:szCs w:val="26"/>
+        </w:rPr>
+      </w:pPr>
+      <w:r>
+        <w:rPr>
+          <w:sz w:val="26"/>
+          <w:szCs w:val="26"/>
+        </w:rPr>
+        <w:t>Map</w:t>
+      </w:r>
+    </w:p>
+    <w:p>
+      <w:pPr>
+        <w:pStyle w:val="ListParagraph"/>
+        <w:numPr>
+          <w:ilvl w:val="0"/>
+          <w:numId w:val="3"/>
+        </w:numPr>
+        <w:rPr>
+          <w:sz w:val="26"/>
+          <w:szCs w:val="26"/>
+        </w:rPr>
+      </w:pPr>
+      <w:r>
+        <w:rPr>
+          <w:sz w:val="26"/>
+          <w:szCs w:val="26"/>
+        </w:rPr>
+        <w:t>Bar chart</w:t>
+      </w:r>
+    </w:p>
+    <w:p>
+      <w:pPr>
+        <w:pStyle w:val="ListParagraph"/>
+        <w:numPr>
+          <w:ilvl w:val="0"/>
+          <w:numId w:val="3"/>
+        </w:numPr>
+        <w:rPr>
+          <w:sz w:val="26"/>
+          <w:szCs w:val="26"/>
+        </w:rPr>
+      </w:pPr>
+      <w:r>
+        <w:rPr>
+          <w:sz w:val="26"/>
+          <w:szCs w:val="26"/>
+        </w:rPr>
+        <w:t>Nodelink diagram</w:t>
+      </w:r>
+    </w:p>
+    <w:p>
+      <w:pPr>
+        <w:pStyle w:val="ListParagraph"/>
+        <w:numPr>
+          <w:ilvl w:val="0"/>
+          <w:numId w:val="3"/>
+        </w:numPr>
+        <w:rPr>
+          <w:rStyle w:val="Hyperlink"/>
+          <w:color w:val="auto"/>
+          <w:sz w:val="26"/>
+          <w:szCs w:val="26"/>
+          <w:u w:val="none"/>
+        </w:rPr>
+      </w:pPr>
+      <w:hyperlink r:id="rId6" w:history="1">
+        <w:r>
+          <w:rPr>
+            <w:rStyle w:val="Hyperlink"/>
+            <w:sz w:val="26"/>
+            <w:szCs w:val="26"/>
+          </w:rPr>
+          <w:t>https://lms.fun-mooc.fr/courses/course-v1:inria+41013+archiveouvert/info</w:t>
+        </w:r>
+      </w:hyperlink>
+    </w:p>
+    <w:p>
+      <w:pPr>
+        <w:rPr>
+          <w:sz w:val="26"/>
+          <w:szCs w:val="26"/>
+        </w:rPr>
+      </w:pPr>
+    </w:p>
+    <w:p>
+      <w:pPr>
+        <w:jc w:val="center"/>
+        <w:rPr>
+          <w:b/>
+          <w:bCs/>
+          <w:sz w:val="32"/>
+          <w:szCs w:val="28"/>
+        </w:rPr>
+      </w:pPr>
+      <w:r>
+        <w:rPr>
+          <w:b/>
+          <w:bCs/>
+          <w:sz w:val="32"/>
+          <w:szCs w:val="28"/>
+        </w:rPr>
+        <w:t xml:space="preserve">Task </w:t>
+      </w:r>
+      <w:r>
+        <w:rPr>
+          <w:b/>
+          <w:bCs/>
+          <w:sz w:val="32"/>
+          <w:szCs w:val="28"/>
+        </w:rPr>
+        <w:t>0</w:t>
+      </w:r>
+      <w:r>
+        <w:rPr>
+          <w:b/>
+          <w:bCs/>
+          <w:sz w:val="32"/>
+          <w:szCs w:val="28"/>
+        </w:rPr>
+        <w:t>2</w:t>
+      </w:r>
+      <w:r>
+        <w:rPr>
+          <w:b/>
+          <w:bCs/>
+          <w:sz w:val="32"/>
+          <w:szCs w:val="28"/>
+        </w:rPr>
+        <w:t xml:space="preserve"> </w:t>
+      </w:r>
+      <w:r>
+        <w:rPr>
+          <w:b/>
+          <w:bCs/>
+          <w:sz w:val="32"/>
+          <w:szCs w:val="28"/>
+        </w:rPr>
+        <w:t xml:space="preserve">– INRIA </w:t>
+      </w:r>
+      <w:r>
+        <w:rPr>
+          <w:b/>
+          <w:bCs/>
+          <w:sz w:val="32"/>
+          <w:szCs w:val="28"/>
+        </w:rPr>
+        <w:t>I</w:t>
+      </w:r>
+      <w:r>
+        <w:rPr>
+          <w:b/>
+          <w:bCs/>
+          <w:sz w:val="32"/>
+          <w:szCs w:val="28"/>
+        </w:rPr>
+        <w:t>ntern (</w:t>
+      </w:r>
+      <w:r>
+        <w:rPr>
+          <w:b/>
+          <w:bCs/>
+          <w:sz w:val="32"/>
+          <w:szCs w:val="28"/>
+        </w:rPr>
+        <w:t>Thursday</w:t>
+      </w:r>
+      <w:r>
+        <w:rPr>
+          <w:b/>
+          <w:bCs/>
+          <w:sz w:val="32"/>
+          <w:szCs w:val="28"/>
+        </w:rPr>
+        <w:t xml:space="preserve"> – 1</w:t>
+      </w:r>
+      <w:r>
+        <w:rPr>
+          <w:b/>
+          <w:bCs/>
+          <w:sz w:val="32"/>
+          <w:szCs w:val="28"/>
+        </w:rPr>
+        <w:t>3</w:t>
+      </w:r>
+      <w:r>
+        <w:rPr>
+          <w:b/>
+          <w:bCs/>
+          <w:sz w:val="32"/>
+          <w:szCs w:val="28"/>
+        </w:rPr>
+        <w:t>/2/2025</w:t>
+      </w:r>
+      <w:r>
+        <w:rPr>
+          <w:b/>
+          <w:bCs/>
+          <w:sz w:val="32"/>
+          <w:szCs w:val="28"/>
+        </w:rPr>
+        <w:t>)</w:t>
+      </w:r>
+      <w:r>
+        <w:rPr>
+          <w:b/>
+          <w:bCs/>
+          <w:sz w:val="32"/>
+          <w:szCs w:val="28"/>
+        </w:rPr>
+        <w:t xml:space="preserve"> – Next meeting (Tuesday at 10 a.m)</w:t>
+      </w:r>
+    </w:p>
+    <w:p>
+      <w:pPr>
+        <w:pStyle w:val="ListParagraph"/>
+        <w:numPr>
+          <w:ilvl w:val="0"/>
+          <w:numId w:val="4"/>
+        </w:numPr>
+        <w:rPr>
+          <w:sz w:val="32"/>
+          <w:szCs w:val="28"/>
+        </w:rPr>
+      </w:pPr>
+      <w:r>
+        <w:rPr>
+          <w:sz w:val="32"/>
+          <w:szCs w:val="28"/>
+        </w:rPr>
+        <w:t>Create Bar chart</w:t>
+      </w:r>
+      <w:r>
+        <w:rPr>
+          <w:sz w:val="32"/>
+          <w:szCs w:val="28"/>
+        </w:rPr>
+        <w:t>.</w:t>
+      </w:r>
+    </w:p>
+    <w:p>
+      <w:pPr>
+        <w:pStyle w:val="ListParagraph"/>
+        <w:numPr>
+          <w:ilvl w:val="0"/>
+          <w:numId w:val="4"/>
+        </w:numPr>
+        <w:rPr>
+          <w:sz w:val="32"/>
+          <w:szCs w:val="28"/>
+        </w:rPr>
+      </w:pPr>
+      <w:r>
+        <w:rPr>
+          <w:sz w:val="32"/>
+          <w:szCs w:val="28"/>
+        </w:rPr>
+        <w:t>Create Map</w:t>
+      </w:r>
+      <w:r>
+        <w:rPr>
+          <w:sz w:val="32"/>
+          <w:szCs w:val="28"/>
+        </w:rPr>
+        <w:t>.</w:t>
+      </w:r>
+    </w:p>
+    <w:p>
+      <w:pPr>
+        <w:pStyle w:val="ListParagraph"/>
+        <w:numPr>
+          <w:ilvl w:val="0"/>
+          <w:numId w:val="4"/>
+        </w:numPr>
+        <w:rPr>
+          <w:sz w:val="28"/>
+          <w:szCs w:val="24"/>
+        </w:rPr>
+      </w:pPr>
+      <w:r>
+        <w:rPr>
+          <w:sz w:val="32"/>
+          <w:szCs w:val="28"/>
+        </w:rPr>
+        <w:t>Create Node link diagram</w:t>
+      </w:r>
+      <w:r>
+        <w:rPr>
+          <w:sz w:val="32"/>
+          <w:szCs w:val="28"/>
+        </w:rPr>
+        <w:t>.</w:t>
+      </w:r>
+    </w:p>
+    <w:p>
+      <w:pPr>
+        <w:pStyle w:val="ListParagraph"/>
+        <w:numPr>
+          <w:ilvl w:val="0"/>
+          <w:numId w:val="4"/>
+        </w:numPr>
+        <w:rPr>
+          <w:sz w:val="32"/>
+          <w:szCs w:val="28"/>
+        </w:rPr>
+      </w:pPr>
+      <w:r>
+        <w:rPr>
+          <w:sz w:val="32"/>
+          <w:szCs w:val="28"/>
+        </w:rPr>
+        <w:t xml:space="preserve">Course: </w:t>
+      </w:r>
+      <w:hyperlink r:id="rId7" w:history="1">
+        <w:r>
+          <w:rPr>
+            <w:rStyle w:val="Hyperlink"/>
+            <w:sz w:val="32"/>
+            <w:szCs w:val="28"/>
+          </w:rPr>
+          <w:t>https://lms.fun-mooc.fr/courses/course-v1:inria+41013+archiveouvert/info</w:t>
+        </w:r>
+      </w:hyperlink>
+      <w:r>
+        <w:rPr>
+          <w:sz w:val="32"/>
+          <w:szCs w:val="28"/>
+        </w:rPr>
+        <w:t xml:space="preserve"> </w:t>
+      </w:r>
+    </w:p>
+    <w:p>
+      <w:pPr>
+        <w:rPr>
+          <w:sz w:val="26"/>
+          <w:szCs w:val="26"/>
+        </w:rPr>
+      </w:pPr>
+    </w:p>
+    <w:p>
+      <w:pPr>
+        <w:rPr>
+          <w:sz w:val="26"/>
+          <w:szCs w:val="26"/>
+        </w:rPr>
+      </w:pPr>
+    </w:p>
+    <w:p>
+      <w:pPr>
+        <w:rPr>
+          <w:sz w:val="28"/>
+          <w:szCs w:val="28"/>
+        </w:rPr>
+      </w:pPr>
+      <w:r>
+        <w:rPr>
+          <w:sz w:val="28"/>
+          <w:szCs w:val="28"/>
+        </w:rPr>
+        <w:t>Task 03</w:t>
+      </w:r>
+      <w:r>
+        <w:rPr>
+          <w:sz w:val="28"/>
+          <w:szCs w:val="28"/>
+        </w:rPr>
+        <w:t xml:space="preserve"> (post </w:t>
+      </w:r>
+      <w:r>
+        <w:rPr>
+          <w:sz w:val="28"/>
+          <w:szCs w:val="28"/>
+        </w:rPr>
+        <w:t>document</w:t>
+      </w:r>
+      <w:r>
+        <w:rPr>
+          <w:sz w:val="28"/>
+          <w:szCs w:val="28"/>
+        </w:rPr>
+        <w:t xml:space="preserve"> in ggdocs)</w:t>
+      </w:r>
+      <w:r>
+        <w:rPr>
+          <w:sz w:val="28"/>
+          <w:szCs w:val="28"/>
+        </w:rPr>
+        <w:t xml:space="preserve"> –  Next Tuesday</w:t>
+      </w:r>
+    </w:p>
+    <w:p>
+      <w:pPr>
+        <w:pStyle w:val="ListParagraph"/>
+        <w:numPr>
+          <w:ilvl w:val="0"/>
+          <w:numId w:val="3"/>
+        </w:numPr>
+        <w:rPr>
+          <w:sz w:val="28"/>
+          <w:szCs w:val="28"/>
+        </w:rPr>
+      </w:pPr>
+      <w:r>
+        <w:rPr>
+          <w:sz w:val="28"/>
+          <w:szCs w:val="28"/>
+        </w:rPr>
+        <w:t>Separate each chart component</w:t>
+      </w:r>
+    </w:p>
+    <w:p>
+      <w:pPr>
+        <w:pStyle w:val="ListParagraph"/>
+        <w:numPr>
+          <w:ilvl w:val="0"/>
+          <w:numId w:val="3"/>
+        </w:numPr>
+        <w:rPr>
+          <w:sz w:val="28"/>
+          <w:szCs w:val="28"/>
+        </w:rPr>
+      </w:pPr>
+      <w:r>
+        <w:rPr>
+          <w:sz w:val="28"/>
+          <w:szCs w:val="28"/>
+        </w:rPr>
+        <w:t>Import package for new project</w:t>
+      </w:r>
+    </w:p>
+    <w:p>
+      <w:pPr>
+        <w:pStyle w:val="ListParagraph"/>
+        <w:numPr>
+          <w:ilvl w:val="0"/>
+          <w:numId w:val="3"/>
+        </w:numPr>
+        <w:rPr>
+          <w:sz w:val="28"/>
+          <w:szCs w:val="28"/>
+        </w:rPr>
+      </w:pPr>
+      <w:r>
+        <w:rPr>
+          <w:sz w:val="28"/>
+          <w:szCs w:val="28"/>
+        </w:rPr>
+        <w:t>Find way to hide data</w:t>
+      </w:r>
+    </w:p>
+    <w:p>
+      <w:pPr>
+        <w:pStyle w:val="ListParagraph"/>
+        <w:numPr>
+          <w:ilvl w:val="0"/>
+          <w:numId w:val="3"/>
+        </w:numPr>
+        <w:rPr>
+          <w:sz w:val="28"/>
+          <w:szCs w:val="28"/>
+        </w:rPr>
+      </w:pPr>
+      <w:r>
+        <w:rPr>
+          <w:sz w:val="28"/>
+          <w:szCs w:val="28"/>
+        </w:rPr>
+        <w:t>Change color with user’s need.</w:t>
+      </w:r>
+    </w:p>
+    <w:p>
+      <w:pPr>
+        <w:pStyle w:val="ListParagraph"/>
+        <w:numPr>
+          <w:ilvl w:val="0"/>
+          <w:numId w:val="3"/>
+        </w:numPr>
+        <w:rPr>
+          <w:sz w:val="28"/>
+          <w:szCs w:val="28"/>
+        </w:rPr>
+      </w:pPr>
+      <w:r>
+        <w:rPr>
+          <w:sz w:val="28"/>
+          <w:szCs w:val="28"/>
+        </w:rPr>
+        <w:t>Do the lab on LMS</w:t>
+      </w:r>
+      <w:r>
+        <w:rPr>
+          <w:sz w:val="28"/>
+          <w:szCs w:val="28"/>
+        </w:rPr>
+        <w:t xml:space="preserve"> (Prof</w:t>
+      </w:r>
+      <w:r>
+        <w:rPr>
+          <w:sz w:val="28"/>
+          <w:szCs w:val="28"/>
+        </w:rPr>
+        <w:t>.,</w:t>
+      </w:r>
+      <w:r>
+        <w:rPr>
+          <w:sz w:val="28"/>
+          <w:szCs w:val="28"/>
+        </w:rPr>
+        <w:t xml:space="preserve"> Catherine give)</w:t>
+      </w:r>
+    </w:p>
     <w:sectPr>
       <w:pgSz w:w="11907" w:h="16840" w:code="9"/>
       <w:pgMar w:top="1134" w:right="1134" w:bottom="1134" w:left="1701" w:header="720" w:footer="720" w:gutter="0"/>
@@ -886,6 +1438,95 @@
     </w:lvl>
   </w:abstractNum>
   <w:abstractNum w:abstractNumId="1" w15:restartNumberingAfterBreak="0">
+    <w:nsid w:val="442E5202"/>
+    <w:multiLevelType w:val="hybridMultilevel"/>
+    <w:tmpl w:val="972ACAA8"/>
+    <w:lvl w:ilvl="0" w:tplc="FFFFFFFF">
+      <w:start w:val="1"/>
+      <w:numFmt w:val="decimal"/>
+      <w:lvlText w:val="%1."/>
+      <w:lvlJc w:val="left"/>
+      <w:pPr>
+        <w:ind w:left="720" w:hanging="360"/>
+      </w:pPr>
+      <w:rPr>
+        <w:rFonts w:hint="default"/>
+      </w:rPr>
+    </w:lvl>
+    <w:lvl w:ilvl="1" w:tplc="FFFFFFFF" w:tentative="1">
+      <w:start w:val="1"/>
+      <w:numFmt w:val="lowerLetter"/>
+      <w:lvlText w:val="%2."/>
+      <w:lvlJc w:val="left"/>
+      <w:pPr>
+        <w:ind w:left="1440" w:hanging="360"/>
+      </w:pPr>
+    </w:lvl>
+    <w:lvl w:ilvl="2" w:tplc="FFFFFFFF" w:tentative="1">
+      <w:start w:val="1"/>
+      <w:numFmt w:val="lowerRoman"/>
+      <w:lvlText w:val="%3."/>
+      <w:lvlJc w:val="right"/>
+      <w:pPr>
+        <w:ind w:left="2160" w:hanging="180"/>
+      </w:pPr>
+    </w:lvl>
+    <w:lvl w:ilvl="3" w:tplc="FFFFFFFF" w:tentative="1">
+      <w:start w:val="1"/>
+      <w:numFmt w:val="decimal"/>
+      <w:lvlText w:val="%4."/>
+      <w:lvlJc w:val="left"/>
+      <w:pPr>
+        <w:ind w:left="2880" w:hanging="360"/>
+      </w:pPr>
+    </w:lvl>
+    <w:lvl w:ilvl="4" w:tplc="FFFFFFFF" w:tentative="1">
+      <w:start w:val="1"/>
+      <w:numFmt w:val="lowerLetter"/>
+      <w:lvlText w:val="%5."/>
+      <w:lvlJc w:val="left"/>
+      <w:pPr>
+        <w:ind w:left="3600" w:hanging="360"/>
+      </w:pPr>
+    </w:lvl>
+    <w:lvl w:ilvl="5" w:tplc="FFFFFFFF" w:tentative="1">
+      <w:start w:val="1"/>
+      <w:numFmt w:val="lowerRoman"/>
+      <w:lvlText w:val="%6."/>
+      <w:lvlJc w:val="right"/>
+      <w:pPr>
+        <w:ind w:left="4320" w:hanging="180"/>
+      </w:pPr>
+    </w:lvl>
+    <w:lvl w:ilvl="6" w:tplc="FFFFFFFF" w:tentative="1">
+      <w:start w:val="1"/>
+      <w:numFmt w:val="decimal"/>
+      <w:lvlText w:val="%7."/>
+      <w:lvlJc w:val="left"/>
+      <w:pPr>
+        <w:ind w:left="5040" w:hanging="360"/>
+      </w:pPr>
+    </w:lvl>
+    <w:lvl w:ilvl="7" w:tplc="FFFFFFFF" w:tentative="1">
+      <w:start w:val="1"/>
+      <w:numFmt w:val="lowerLetter"/>
+      <w:lvlText w:val="%8."/>
+      <w:lvlJc w:val="left"/>
+      <w:pPr>
+        <w:ind w:left="5760" w:hanging="360"/>
+      </w:pPr>
+    </w:lvl>
+    <w:lvl w:ilvl="8" w:tplc="FFFFFFFF" w:tentative="1">
+      <w:start w:val="1"/>
+      <w:numFmt w:val="lowerRoman"/>
+      <w:lvlText w:val="%9."/>
+      <w:lvlJc w:val="right"/>
+      <w:pPr>
+        <w:ind w:left="6480" w:hanging="180"/>
+      </w:pPr>
+    </w:lvl>
+  </w:abstractNum>
+  <w:abstractNum w:abstractNumId="2" w15:restartNumberingAfterBreak="0">
     <w:nsid w:val="53483CD6"/>
     <w:multiLevelType w:val="multilevel"/>
     <w:tmpl w:val="26F02B00"/>
@@ -1031,6 +1672,118 @@
       <w:rPr>
         <w:rFonts w:ascii="Wingdings" w:hAnsi="Wingdings" w:hint="default"/>
         <w:sz w:val="20"/>
+      </w:rPr>
+    </w:lvl>
+  </w:abstractNum>
+  <w:abstractNum w:abstractNumId="3" w15:restartNumberingAfterBreak="0">
+    <w:nsid w:val="543B2DC3"/>
+    <w:multiLevelType w:val="hybridMultilevel"/>
+    <w:tmpl w:val="1FEA9740"/>
+    <w:lvl w:ilvl="0" w:tplc="B79088B6">
+      <w:numFmt w:val="bullet"/>
+      <w:lvlText w:val="-"/>
+      <w:lvlJc w:val="left"/>
+      <w:pPr>
+        <w:ind w:left="720" w:hanging="360"/>
+      </w:pPr>
+      <w:rPr>
+        <w:rFonts w:ascii="Times New Roman" w:eastAsiaTheme="minorHAnsi" w:hAnsi="Times New Roman" w:cs="Times New Roman" w:hint="default"/>
+      </w:rPr>
+    </w:lvl>
+    <w:lvl w:ilvl="1" w:tplc="04090003" w:tentative="1">
+      <w:start w:val="1"/>
+      <w:numFmt w:val="bullet"/>
+      <w:lvlText w:val="o"/>
+      <w:lvlJc w:val="left"/>
+      <w:pPr>
+        <w:ind w:left="1440" w:hanging="360"/>
+      </w:pPr>
+      <w:rPr>
+        <w:rFonts w:ascii="Courier New" w:hAnsi="Courier New" w:cs="Courier New" w:hint="default"/>
+      </w:rPr>
+    </w:lvl>
+    <w:lvl w:ilvl="2" w:tplc="04090005" w:tentative="1">
+      <w:start w:val="1"/>
+      <w:numFmt w:val="bullet"/>
+      <w:lvlText w:val=""/>
+      <w:lvlJc w:val="left"/>
+      <w:pPr>
+        <w:ind w:left="2160" w:hanging="360"/>
+      </w:pPr>
+      <w:rPr>
+        <w:rFonts w:ascii="Wingdings" w:hAnsi="Wingdings" w:hint="default"/>
+      </w:rPr>
+    </w:lvl>
+    <w:lvl w:ilvl="3" w:tplc="04090001" w:tentative="1">
+      <w:start w:val="1"/>
+      <w:numFmt w:val="bullet"/>
+      <w:lvlText w:val=""/>
+      <w:lvlJc w:val="left"/>
+      <w:pPr>
+        <w:ind w:left="2880" w:hanging="360"/>
+      </w:pPr>
+      <w:rPr>
+        <w:rFonts w:ascii="Symbol" w:hAnsi="Symbol" w:hint="default"/>
+      </w:rPr>
+    </w:lvl>
+    <w:lvl w:ilvl="4" w:tplc="04090003" w:tentative="1">
+      <w:start w:val="1"/>
+      <w:numFmt w:val="bullet"/>
+      <w:lvlText w:val="o"/>
+      <w:lvlJc w:val="left"/>
+      <w:pPr>
+        <w:ind w:left="3600" w:hanging="360"/>
+      </w:pPr>
+      <w:rPr>
+        <w:rFonts w:ascii="Courier New" w:hAnsi="Courier New" w:cs="Courier New" w:hint="default"/>
+      </w:rPr>
+    </w:lvl>
+    <w:lvl w:ilvl="5" w:tplc="04090005" w:tentative="1">
+      <w:start w:val="1"/>
+      <w:numFmt w:val="bullet"/>
+      <w:lvlText w:val=""/>
+      <w:lvlJc w:val="left"/>
+      <w:pPr>
+        <w:ind w:left="4320" w:hanging="360"/>
+      </w:pPr>
+      <w:rPr>
+        <w:rFonts w:ascii="Wingdings" w:hAnsi="Wingdings" w:hint="default"/>
+      </w:rPr>
+    </w:lvl>
+    <w:lvl w:ilvl="6" w:tplc="04090001" w:tentative="1">
+      <w:start w:val="1"/>
+      <w:numFmt w:val="bullet"/>
+      <w:lvlText w:val=""/>
+      <w:lvlJc w:val="left"/>
+      <w:pPr>
+        <w:ind w:left="5040" w:hanging="360"/>
+      </w:pPr>
+      <w:rPr>
+        <w:rFonts w:ascii="Symbol" w:hAnsi="Symbol" w:hint="default"/>
+      </w:rPr>
+    </w:lvl>
+    <w:lvl w:ilvl="7" w:tplc="04090003" w:tentative="1">
+      <w:start w:val="1"/>
+      <w:numFmt w:val="bullet"/>
+      <w:lvlText w:val="o"/>
+      <w:lvlJc w:val="left"/>
+      <w:pPr>
+        <w:ind w:left="5760" w:hanging="360"/>
+      </w:pPr>
+      <w:rPr>
+        <w:rFonts w:ascii="Courier New" w:hAnsi="Courier New" w:cs="Courier New" w:hint="default"/>
+      </w:rPr>
+    </w:lvl>
+    <w:lvl w:ilvl="8" w:tplc="04090005" w:tentative="1">
+      <w:start w:val="1"/>
+      <w:numFmt w:val="bullet"/>
+      <w:lvlText w:val=""/>
+      <w:lvlJc w:val="left"/>
+      <w:pPr>
+        <w:ind w:left="6480" w:hanging="360"/>
+      </w:pPr>
+      <w:rPr>
+        <w:rFonts w:ascii="Wingdings" w:hAnsi="Wingdings" w:hint="default"/>
       </w:rPr>
     </w:lvl>
   </w:abstractNum>
@@ -1038,6 +1791,12 @@
     <w:abstractNumId w:val="0"/>
   </w:num>
   <w:num w:numId="2">
+    <w:abstractNumId w:val="2"/>
+  </w:num>
+  <w:num w:numId="3">
+    <w:abstractNumId w:val="3"/>
+  </w:num>
+  <w:num w:numId="4">
     <w:abstractNumId w:val="1"/>
   </w:num>
 </w:numbering>
@@ -1783,7 +2542,6 @@
     <w:name w:val="Hyperlink"/>
     <w:basedOn w:val="DefaultParagraphFont"/>
     <w:uiPriority w:val="99"/>
-    <w:semiHidden/>
     <w:unhideWhenUsed/>
     <w:rsid w:val="00921442"/>
     <w:rPr>
@@ -1821,6 +2579,18 @@
     <w:name w:val="token"/>
     <w:basedOn w:val="DefaultParagraphFont"/>
     <w:rsid w:val="00CC1673"/>
+  </w:style>
+  <w:style w:type="character" w:styleId="UnresolvedMention">
+    <w:name w:val="Unresolved Mention"/>
+    <w:basedOn w:val="DefaultParagraphFont"/>
+    <w:uiPriority w:val="99"/>
+    <w:semiHidden/>
+    <w:unhideWhenUsed/>
+    <w:rsid w:val="0021167E"/>
+    <w:rPr>
+      <w:color w:val="605E5C"/>
+      <w:shd w:val="clear" w:color="auto" w:fill="E1DFDD"/>
+    </w:rPr>
   </w:style>
 </w:styles>
 </file>

</xml_diff>

<commit_message>
[HUY] Add function change color
</commit_message>
<xml_diff>
--- a/Task1_6_2_2025.docx
+++ b/Task1_6_2_2025.docx
@@ -769,8 +769,11 @@
       <w:pPr>
         <w:spacing w:after="0" w:line="240" w:lineRule="auto"/>
         <w:rPr>
+          <w:rStyle w:val="Hyperlink"/>
           <w:rFonts w:eastAsia="Times New Roman" w:cs="Times New Roman"/>
+          <w:color w:val="auto"/>
           <w:szCs w:val="24"/>
+          <w:u w:val="none"/>
         </w:rPr>
       </w:pPr>
       <w:r>
@@ -785,130 +788,11 @@
     </w:p>
     <w:p>
       <w:pPr>
-        <w:tabs>
-          <w:tab w:val="center" w:pos="4536"/>
-          <w:tab w:val="left" w:pos="7856"/>
-        </w:tabs>
-        <w:rPr>
-          <w:sz w:val="32"/>
-          <w:szCs w:val="28"/>
-        </w:rPr>
-      </w:pPr>
-      <w:r>
-        <w:rPr>
-          <w:sz w:val="32"/>
-          <w:szCs w:val="28"/>
-        </w:rPr>
-        <w:tab/>
-      </w:r>
-      <w:r>
-        <w:rPr>
-          <w:sz w:val="32"/>
-          <w:szCs w:val="28"/>
-        </w:rPr>
-        <w:t>Task 2(13/2/2025)</w:t>
-      </w:r>
-      <w:r>
-        <w:rPr>
-          <w:sz w:val="32"/>
-          <w:szCs w:val="28"/>
-        </w:rPr>
-        <w:t xml:space="preserve"> – Next meeting (Tuesday at 10 a.m)</w:t>
-      </w:r>
-    </w:p>
-    <w:p>
-      <w:pPr>
-        <w:pStyle w:val="ListParagraph"/>
-        <w:numPr>
-          <w:ilvl w:val="0"/>
-          <w:numId w:val="3"/>
-        </w:numPr>
         <w:rPr>
           <w:sz w:val="26"/>
           <w:szCs w:val="26"/>
         </w:rPr>
       </w:pPr>
-      <w:r>
-        <w:rPr>
-          <w:sz w:val="26"/>
-          <w:szCs w:val="26"/>
-        </w:rPr>
-        <w:t>Map</w:t>
-      </w:r>
-    </w:p>
-    <w:p>
-      <w:pPr>
-        <w:pStyle w:val="ListParagraph"/>
-        <w:numPr>
-          <w:ilvl w:val="0"/>
-          <w:numId w:val="3"/>
-        </w:numPr>
-        <w:rPr>
-          <w:sz w:val="26"/>
-          <w:szCs w:val="26"/>
-        </w:rPr>
-      </w:pPr>
-      <w:r>
-        <w:rPr>
-          <w:sz w:val="26"/>
-          <w:szCs w:val="26"/>
-        </w:rPr>
-        <w:t>Bar chart</w:t>
-      </w:r>
-    </w:p>
-    <w:p>
-      <w:pPr>
-        <w:pStyle w:val="ListParagraph"/>
-        <w:numPr>
-          <w:ilvl w:val="0"/>
-          <w:numId w:val="3"/>
-        </w:numPr>
-        <w:rPr>
-          <w:sz w:val="26"/>
-          <w:szCs w:val="26"/>
-        </w:rPr>
-      </w:pPr>
-      <w:r>
-        <w:rPr>
-          <w:sz w:val="26"/>
-          <w:szCs w:val="26"/>
-        </w:rPr>
-        <w:t>Nodelink diagram</w:t>
-      </w:r>
-    </w:p>
-    <w:p>
-      <w:pPr>
-        <w:pStyle w:val="ListParagraph"/>
-        <w:numPr>
-          <w:ilvl w:val="0"/>
-          <w:numId w:val="3"/>
-        </w:numPr>
-        <w:rPr>
-          <w:rStyle w:val="Hyperlink"/>
-          <w:color w:val="auto"/>
-          <w:sz w:val="26"/>
-          <w:szCs w:val="26"/>
-          <w:u w:val="none"/>
-        </w:rPr>
-      </w:pPr>
-      <w:hyperlink r:id="rId6" w:history="1">
-        <w:r>
-          <w:rPr>
-            <w:rStyle w:val="Hyperlink"/>
-            <w:sz w:val="26"/>
-            <w:szCs w:val="26"/>
-          </w:rPr>
-          <w:t>https://lms.fun-mooc.fr/courses/course-v1:inria+41013+archiveouvert/info</w:t>
-        </w:r>
-      </w:hyperlink>
-    </w:p>
-    <w:p>
-      <w:pPr>
-        <w:rPr>
-          <w:sz w:val="26"/>
-          <w:szCs w:val="26"/>
-        </w:rPr>
-      </w:pPr>
     </w:p>
     <w:p>
       <w:pPr>
@@ -936,25 +820,7 @@
           <w:sz w:val="32"/>
           <w:szCs w:val="28"/>
         </w:rPr>
-        <w:t>0</w:t>
-      </w:r>
-      <w:r>
-        <w:rPr>
-          <w:b/>
-          <w:bCs/>
-          <w:sz w:val="32"/>
-          <w:szCs w:val="28"/>
-        </w:rPr>
-        <w:t>2</w:t>
-      </w:r>
-      <w:r>
-        <w:rPr>
-          <w:b/>
-          <w:bCs/>
-          <w:sz w:val="32"/>
-          <w:szCs w:val="28"/>
-        </w:rPr>
-        <w:t xml:space="preserve"> </w:t>
+        <w:t xml:space="preserve">02 </w:t>
       </w:r>
       <w:r>
         <w:rPr>
@@ -990,34 +856,7 @@
           <w:sz w:val="32"/>
           <w:szCs w:val="28"/>
         </w:rPr>
-        <w:t>Thursday</w:t>
-      </w:r>
-      <w:r>
-        <w:rPr>
-          <w:b/>
-          <w:bCs/>
-          <w:sz w:val="32"/>
-          <w:szCs w:val="28"/>
-        </w:rPr>
-        <w:t xml:space="preserve"> – 1</w:t>
-      </w:r>
-      <w:r>
-        <w:rPr>
-          <w:b/>
-          <w:bCs/>
-          <w:sz w:val="32"/>
-          <w:szCs w:val="28"/>
-        </w:rPr>
-        <w:t>3</w:t>
-      </w:r>
-      <w:r>
-        <w:rPr>
-          <w:b/>
-          <w:bCs/>
-          <w:sz w:val="32"/>
-          <w:szCs w:val="28"/>
-        </w:rPr>
-        <w:t>/2/2025</w:t>
+        <w:t>Thursday – 13/2/2025</w:t>
       </w:r>
       <w:r>
         <w:rPr>
@@ -1138,7 +977,7 @@
         </w:rPr>
         <w:t xml:space="preserve">Course: </w:t>
       </w:r>
-      <w:hyperlink r:id="rId7" w:history="1">
+      <w:hyperlink r:id="rId6" w:history="1">
         <w:r>
           <w:rPr>
             <w:rStyle w:val="Hyperlink"/>
@@ -1159,10 +998,27 @@
     <w:p>
       <w:pPr>
         <w:rPr>
+          <w:sz w:val="32"/>
+          <w:szCs w:val="28"/>
+        </w:rPr>
+      </w:pPr>
+    </w:p>
+    <w:p>
+      <w:pPr>
+        <w:rPr>
           <w:sz w:val="26"/>
           <w:szCs w:val="26"/>
         </w:rPr>
       </w:pPr>
+      <w:r>
+        <w:rPr>
+          <w:rFonts w:eastAsia="Times New Roman" w:cs="Times New Roman"/>
+          <w:szCs w:val="24"/>
+        </w:rPr>
+        <w:pict w14:anchorId="6F980395">
+          <v:rect id="_x0000_i1027" style="width:0;height:1.5pt" o:hralign="center" o:hrstd="t" o:hr="t" fillcolor="#a0a0a0" stroked="f"/>
+        </w:pict>
+      </w:r>
     </w:p>
     <w:p>
       <w:pPr>
@@ -1174,45 +1030,103 @@
     </w:p>
     <w:p>
       <w:pPr>
-        <w:rPr>
-          <w:sz w:val="28"/>
-          <w:szCs w:val="28"/>
-        </w:rPr>
-      </w:pPr>
-      <w:r>
-        <w:rPr>
-          <w:sz w:val="28"/>
-          <w:szCs w:val="28"/>
+        <w:jc w:val="center"/>
+        <w:rPr>
+          <w:b/>
+          <w:bCs/>
+          <w:sz w:val="32"/>
+          <w:szCs w:val="32"/>
+        </w:rPr>
+      </w:pPr>
+      <w:r>
+        <w:rPr>
+          <w:b/>
+          <w:bCs/>
+          <w:sz w:val="32"/>
+          <w:szCs w:val="32"/>
         </w:rPr>
         <w:t>Task 03</w:t>
       </w:r>
       <w:r>
         <w:rPr>
-          <w:sz w:val="28"/>
-          <w:szCs w:val="28"/>
-        </w:rPr>
-        <w:t xml:space="preserve"> (post </w:t>
-      </w:r>
-      <w:r>
-        <w:rPr>
-          <w:sz w:val="28"/>
-          <w:szCs w:val="28"/>
+          <w:b/>
+          <w:bCs/>
+          <w:sz w:val="32"/>
+          <w:szCs w:val="32"/>
+        </w:rPr>
+        <w:t xml:space="preserve"> - </w:t>
+      </w:r>
+      <w:r>
+        <w:rPr>
+          <w:b/>
+          <w:bCs/>
+          <w:sz w:val="32"/>
+          <w:szCs w:val="32"/>
+        </w:rPr>
+        <w:t xml:space="preserve">INRIA Intern (Thursday – 13/2/2025) </w:t>
+      </w:r>
+      <w:r>
+        <w:rPr>
+          <w:b/>
+          <w:bCs/>
+          <w:sz w:val="32"/>
+          <w:szCs w:val="32"/>
+        </w:rPr>
+        <w:t xml:space="preserve"> (</w:t>
+      </w:r>
+      <w:r>
+        <w:rPr>
+          <w:b/>
+          <w:bCs/>
+          <w:sz w:val="32"/>
+          <w:szCs w:val="32"/>
+        </w:rPr>
+        <w:t>P</w:t>
+      </w:r>
+      <w:r>
+        <w:rPr>
+          <w:b/>
+          <w:bCs/>
+          <w:sz w:val="32"/>
+          <w:szCs w:val="32"/>
+        </w:rPr>
+        <w:t xml:space="preserve">ost </w:t>
+      </w:r>
+      <w:r>
+        <w:rPr>
+          <w:b/>
+          <w:bCs/>
+          <w:sz w:val="32"/>
+          <w:szCs w:val="32"/>
         </w:rPr>
         <w:t>document</w:t>
       </w:r>
       <w:r>
         <w:rPr>
-          <w:sz w:val="28"/>
-          <w:szCs w:val="28"/>
+          <w:b/>
+          <w:bCs/>
+          <w:sz w:val="32"/>
+          <w:szCs w:val="32"/>
         </w:rPr>
         <w:t xml:space="preserve"> in ggdocs)</w:t>
       </w:r>
       <w:r>
         <w:rPr>
-          <w:sz w:val="28"/>
-          <w:szCs w:val="28"/>
-        </w:rPr>
-        <w:t xml:space="preserve"> –  Next Tuesday</w:t>
+          <w:b/>
+          <w:bCs/>
+          <w:sz w:val="32"/>
+          <w:szCs w:val="32"/>
+        </w:rPr>
+        <w:t xml:space="preserve"> –  Next </w:t>
+      </w:r>
+      <w:r>
+        <w:rPr>
+          <w:b/>
+          <w:bCs/>
+          <w:sz w:val="32"/>
+          <w:szCs w:val="32"/>
+        </w:rPr>
+        <w:t>meeting (Tuesday at 11:15 a.m)</w:t>
       </w:r>
     </w:p>
     <w:p>
@@ -1220,16 +1134,16 @@
         <w:pStyle w:val="ListParagraph"/>
         <w:numPr>
           <w:ilvl w:val="0"/>
-          <w:numId w:val="3"/>
+          <w:numId w:val="5"/>
         </w:numPr>
         <w:rPr>
-          <w:sz w:val="28"/>
-          <w:szCs w:val="28"/>
-        </w:rPr>
-      </w:pPr>
-      <w:r>
-        <w:rPr>
-          <w:sz w:val="28"/>
+          <w:sz w:val="32"/>
+          <w:szCs w:val="28"/>
+        </w:rPr>
+      </w:pPr>
+      <w:r>
+        <w:rPr>
+          <w:sz w:val="32"/>
           <w:szCs w:val="28"/>
         </w:rPr>
         <w:t>Separate each chart component</w:t>
@@ -1240,19 +1154,19 @@
         <w:pStyle w:val="ListParagraph"/>
         <w:numPr>
           <w:ilvl w:val="0"/>
-          <w:numId w:val="3"/>
+          <w:numId w:val="5"/>
         </w:numPr>
         <w:rPr>
-          <w:sz w:val="28"/>
-          <w:szCs w:val="28"/>
-        </w:rPr>
-      </w:pPr>
-      <w:r>
-        <w:rPr>
-          <w:sz w:val="28"/>
-          <w:szCs w:val="28"/>
-        </w:rPr>
-        <w:t>Import package for new project</w:t>
+          <w:sz w:val="32"/>
+          <w:szCs w:val="28"/>
+        </w:rPr>
+      </w:pPr>
+      <w:r>
+        <w:rPr>
+          <w:sz w:val="32"/>
+          <w:szCs w:val="28"/>
+        </w:rPr>
+        <w:t>Import the package for the new project</w:t>
       </w:r>
     </w:p>
     <w:p>
@@ -1260,19 +1174,19 @@
         <w:pStyle w:val="ListParagraph"/>
         <w:numPr>
           <w:ilvl w:val="0"/>
-          <w:numId w:val="3"/>
+          <w:numId w:val="5"/>
         </w:numPr>
         <w:rPr>
-          <w:sz w:val="28"/>
-          <w:szCs w:val="28"/>
-        </w:rPr>
-      </w:pPr>
-      <w:r>
-        <w:rPr>
-          <w:sz w:val="28"/>
-          <w:szCs w:val="28"/>
-        </w:rPr>
-        <w:t>Find way to hide data</w:t>
+          <w:sz w:val="32"/>
+          <w:szCs w:val="28"/>
+        </w:rPr>
+      </w:pPr>
+      <w:r>
+        <w:rPr>
+          <w:sz w:val="32"/>
+          <w:szCs w:val="28"/>
+        </w:rPr>
+        <w:t>Find a way to hide the data</w:t>
       </w:r>
     </w:p>
     <w:p>
@@ -1280,19 +1194,33 @@
         <w:pStyle w:val="ListParagraph"/>
         <w:numPr>
           <w:ilvl w:val="0"/>
-          <w:numId w:val="3"/>
+          <w:numId w:val="5"/>
         </w:numPr>
         <w:rPr>
-          <w:sz w:val="28"/>
-          <w:szCs w:val="28"/>
-        </w:rPr>
-      </w:pPr>
-      <w:r>
-        <w:rPr>
-          <w:sz w:val="28"/>
-          <w:szCs w:val="28"/>
-        </w:rPr>
-        <w:t>Change color with user’s need.</w:t>
+          <w:sz w:val="32"/>
+          <w:szCs w:val="28"/>
+        </w:rPr>
+      </w:pPr>
+      <w:r>
+        <w:rPr>
+          <w:sz w:val="32"/>
+          <w:szCs w:val="28"/>
+        </w:rPr>
+        <w:t>Change the chart color according to the user</w:t>
+      </w:r>
+      <w:r>
+        <w:rPr>
+          <w:sz w:val="32"/>
+          <w:szCs w:val="28"/>
+        </w:rPr>
+        <w:t>’s</w:t>
+      </w:r>
+      <w:r>
+        <w:rPr>
+          <w:sz w:val="32"/>
+          <w:szCs w:val="28"/>
+        </w:rPr>
+        <w:t xml:space="preserve"> need</w:t>
       </w:r>
     </w:p>
     <w:p>
@@ -1300,41 +1228,71 @@
         <w:pStyle w:val="ListParagraph"/>
         <w:numPr>
           <w:ilvl w:val="0"/>
-          <w:numId w:val="3"/>
+          <w:numId w:val="5"/>
         </w:numPr>
         <w:rPr>
+          <w:sz w:val="32"/>
+          <w:szCs w:val="28"/>
+        </w:rPr>
+      </w:pPr>
+      <w:r>
+        <w:rPr>
+          <w:sz w:val="32"/>
+          <w:szCs w:val="28"/>
+        </w:rPr>
+        <w:t>Do the lab on</w:t>
+      </w:r>
+      <w:r>
+        <w:rPr>
+          <w:sz w:val="32"/>
+          <w:szCs w:val="28"/>
+        </w:rPr>
+        <w:t xml:space="preserve"> the</w:t>
+      </w:r>
+      <w:r>
+        <w:rPr>
+          <w:sz w:val="32"/>
+          <w:szCs w:val="28"/>
+        </w:rPr>
+        <w:t xml:space="preserve"> LMS (Prof</w:t>
+      </w:r>
+      <w:r>
+        <w:rPr>
+          <w:sz w:val="32"/>
+          <w:szCs w:val="28"/>
+        </w:rPr>
+        <w:t>essor</w:t>
+      </w:r>
+      <w:r>
+        <w:rPr>
+          <w:sz w:val="32"/>
+          <w:szCs w:val="28"/>
+        </w:rPr>
+        <w:t xml:space="preserve"> Catherine g</w:t>
+      </w:r>
+      <w:r>
+        <w:rPr>
+          <w:sz w:val="32"/>
+          <w:szCs w:val="28"/>
+        </w:rPr>
+        <w:t>a</w:t>
+      </w:r>
+      <w:r>
+        <w:rPr>
+          <w:sz w:val="32"/>
+          <w:szCs w:val="28"/>
+        </w:rPr>
+        <w:t>ve)</w:t>
+      </w:r>
+    </w:p>
+    <w:p>
+      <w:pPr>
+        <w:ind w:left="360"/>
+        <w:rPr>
           <w:sz w:val="28"/>
           <w:szCs w:val="28"/>
         </w:rPr>
       </w:pPr>
-      <w:r>
-        <w:rPr>
-          <w:sz w:val="28"/>
-          <w:szCs w:val="28"/>
-        </w:rPr>
-        <w:t>Do the lab on LMS</w:t>
-      </w:r>
-      <w:r>
-        <w:rPr>
-          <w:sz w:val="28"/>
-          <w:szCs w:val="28"/>
-        </w:rPr>
-        <w:t xml:space="preserve"> (Prof</w:t>
-      </w:r>
-      <w:r>
-        <w:rPr>
-          <w:sz w:val="28"/>
-          <w:szCs w:val="28"/>
-        </w:rPr>
-        <w:t>.,</w:t>
-      </w:r>
-      <w:r>
-        <w:rPr>
-          <w:sz w:val="28"/>
-          <w:szCs w:val="28"/>
-        </w:rPr>
-        <w:t xml:space="preserve"> Catherine give)</w:t>
-      </w:r>
     </w:p>
     <w:sectPr>
       <w:pgSz w:w="11907" w:h="16840" w:code="9"/>
@@ -1787,6 +1745,95 @@
       </w:rPr>
     </w:lvl>
   </w:abstractNum>
+  <w:abstractNum w:abstractNumId="4" w15:restartNumberingAfterBreak="0">
+    <w:nsid w:val="56B529C2"/>
+    <w:multiLevelType w:val="hybridMultilevel"/>
+    <w:tmpl w:val="972ACAA8"/>
+    <w:lvl w:ilvl="0" w:tplc="FFFFFFFF">
+      <w:start w:val="1"/>
+      <w:numFmt w:val="decimal"/>
+      <w:lvlText w:val="%1."/>
+      <w:lvlJc w:val="left"/>
+      <w:pPr>
+        <w:ind w:left="720" w:hanging="360"/>
+      </w:pPr>
+      <w:rPr>
+        <w:rFonts w:hint="default"/>
+      </w:rPr>
+    </w:lvl>
+    <w:lvl w:ilvl="1" w:tplc="FFFFFFFF" w:tentative="1">
+      <w:start w:val="1"/>
+      <w:numFmt w:val="lowerLetter"/>
+      <w:lvlText w:val="%2."/>
+      <w:lvlJc w:val="left"/>
+      <w:pPr>
+        <w:ind w:left="1440" w:hanging="360"/>
+      </w:pPr>
+    </w:lvl>
+    <w:lvl w:ilvl="2" w:tplc="FFFFFFFF" w:tentative="1">
+      <w:start w:val="1"/>
+      <w:numFmt w:val="lowerRoman"/>
+      <w:lvlText w:val="%3."/>
+      <w:lvlJc w:val="right"/>
+      <w:pPr>
+        <w:ind w:left="2160" w:hanging="180"/>
+      </w:pPr>
+    </w:lvl>
+    <w:lvl w:ilvl="3" w:tplc="FFFFFFFF" w:tentative="1">
+      <w:start w:val="1"/>
+      <w:numFmt w:val="decimal"/>
+      <w:lvlText w:val="%4."/>
+      <w:lvlJc w:val="left"/>
+      <w:pPr>
+        <w:ind w:left="2880" w:hanging="360"/>
+      </w:pPr>
+    </w:lvl>
+    <w:lvl w:ilvl="4" w:tplc="FFFFFFFF" w:tentative="1">
+      <w:start w:val="1"/>
+      <w:numFmt w:val="lowerLetter"/>
+      <w:lvlText w:val="%5."/>
+      <w:lvlJc w:val="left"/>
+      <w:pPr>
+        <w:ind w:left="3600" w:hanging="360"/>
+      </w:pPr>
+    </w:lvl>
+    <w:lvl w:ilvl="5" w:tplc="FFFFFFFF" w:tentative="1">
+      <w:start w:val="1"/>
+      <w:numFmt w:val="lowerRoman"/>
+      <w:lvlText w:val="%6."/>
+      <w:lvlJc w:val="right"/>
+      <w:pPr>
+        <w:ind w:left="4320" w:hanging="180"/>
+      </w:pPr>
+    </w:lvl>
+    <w:lvl w:ilvl="6" w:tplc="FFFFFFFF" w:tentative="1">
+      <w:start w:val="1"/>
+      <w:numFmt w:val="decimal"/>
+      <w:lvlText w:val="%7."/>
+      <w:lvlJc w:val="left"/>
+      <w:pPr>
+        <w:ind w:left="5040" w:hanging="360"/>
+      </w:pPr>
+    </w:lvl>
+    <w:lvl w:ilvl="7" w:tplc="FFFFFFFF" w:tentative="1">
+      <w:start w:val="1"/>
+      <w:numFmt w:val="lowerLetter"/>
+      <w:lvlText w:val="%8."/>
+      <w:lvlJc w:val="left"/>
+      <w:pPr>
+        <w:ind w:left="5760" w:hanging="360"/>
+      </w:pPr>
+    </w:lvl>
+    <w:lvl w:ilvl="8" w:tplc="FFFFFFFF" w:tentative="1">
+      <w:start w:val="1"/>
+      <w:numFmt w:val="lowerRoman"/>
+      <w:lvlText w:val="%9."/>
+      <w:lvlJc w:val="right"/>
+      <w:pPr>
+        <w:ind w:left="6480" w:hanging="180"/>
+      </w:pPr>
+    </w:lvl>
+  </w:abstractNum>
   <w:num w:numId="1">
     <w:abstractNumId w:val="0"/>
   </w:num>
@@ -1798,6 +1845,9 @@
   </w:num>
   <w:num w:numId="4">
     <w:abstractNumId w:val="1"/>
+  </w:num>
+  <w:num w:numId="5">
+    <w:abstractNumId w:val="4"/>
   </w:num>
 </w:numbering>
 </file>

</xml_diff>